<commit_message>
Added new Flowchart and draw.io file
</commit_message>
<xml_diff>
--- a/MentoringSessionFeedbacks.docx
+++ b/MentoringSessionFeedbacks.docx
@@ -73,21 +73,7 @@
         <w:rPr>
           <w:lang w:val="en-US"/>
         </w:rPr>
-        <w:t>Project Plan (</w:t>
-      </w:r>
-      <w:proofErr w:type="spellStart"/>
-      <w:r>
-        <w:rPr>
-          <w:lang w:val="en-US"/>
-        </w:rPr>
-        <w:t>Grantt</w:t>
-      </w:r>
-      <w:proofErr w:type="spellEnd"/>
-      <w:r>
-        <w:rPr>
-          <w:lang w:val="en-US"/>
-        </w:rPr>
-        <w:t xml:space="preserve"> chart) looks good but it is very detailed. Need to find a way to compress it such that it will fit in the final report document. </w:t>
+        <w:t xml:space="preserve">Project Plan (Grantt chart) looks good but it is very detailed. Need to find a way to compress it such that it will fit in the final report document. </w:t>
       </w:r>
     </w:p>
     <w:p>
@@ -363,7 +349,25 @@
         <w:rPr>
           <w:lang w:val="en-US"/>
         </w:rPr>
-        <w:t xml:space="preserve"> Da</w:t>
+        <w:t xml:space="preserve"> Data models </w:t>
+      </w:r>
+      <w:r>
+        <w:rPr>
+          <w:lang w:val="en-US"/>
+        </w:rPr>
+        <w:t>take</w:t>
+      </w:r>
+      <w:r>
+        <w:rPr>
+          <w:lang w:val="en-US"/>
+        </w:rPr>
+        <w:t xml:space="preserve"> into account various </w:t>
+      </w:r>
+      <w:r>
+        <w:rPr>
+          <w:lang w:val="en-US"/>
+        </w:rPr>
+        <w:t xml:space="preserve">features like area, location, amenities and condition. </w:t>
       </w:r>
       <w:r>
         <w:rPr>
@@ -375,36 +379,6 @@
         <w:rPr>
           <w:lang w:val="en-US"/>
         </w:rPr>
-        <w:t xml:space="preserve">ta models </w:t>
-      </w:r>
-      <w:r>
-        <w:rPr>
-          <w:lang w:val="en-US"/>
-        </w:rPr>
-        <w:t>take</w:t>
-      </w:r>
-      <w:r>
-        <w:rPr>
-          <w:lang w:val="en-US"/>
-        </w:rPr>
-        <w:t xml:space="preserve"> into account various </w:t>
-      </w:r>
-      <w:r>
-        <w:rPr>
-          <w:lang w:val="en-US"/>
-        </w:rPr>
-        <w:t xml:space="preserve">features like area, location, amenities and condition. </w:t>
-      </w:r>
-      <w:r>
-        <w:rPr>
-          <w:lang w:val="en-US"/>
-        </w:rPr>
-        <w:t xml:space="preserve"> </w:t>
-      </w:r>
-      <w:r>
-        <w:rPr>
-          <w:lang w:val="en-US"/>
-        </w:rPr>
         <w:t xml:space="preserve"> (Finalized and agreed)</w:t>
       </w:r>
     </w:p>
@@ -429,35 +403,7 @@
         <w:rPr>
           <w:lang w:val="en-US"/>
         </w:rPr>
-        <w:t xml:space="preserve">various columns, drop </w:t>
-      </w:r>
-      <w:proofErr w:type="spellStart"/>
-      <w:r>
-        <w:rPr>
-          <w:lang w:val="en-US"/>
-        </w:rPr>
-        <w:t>dayhours</w:t>
-      </w:r>
-      <w:proofErr w:type="spellEnd"/>
-      <w:r>
-        <w:rPr>
-          <w:lang w:val="en-US"/>
-        </w:rPr>
-        <w:t xml:space="preserve">, </w:t>
-      </w:r>
-      <w:proofErr w:type="spellStart"/>
-      <w:r>
-        <w:rPr>
-          <w:lang w:val="en-US"/>
-        </w:rPr>
-        <w:t>cid</w:t>
-      </w:r>
-      <w:proofErr w:type="spellEnd"/>
-      <w:r>
-        <w:rPr>
-          <w:lang w:val="en-US"/>
-        </w:rPr>
-        <w:t xml:space="preserve"> and other parameters. </w:t>
+        <w:t xml:space="preserve">various columns, drop dayhours, cid and other parameters. </w:t>
       </w:r>
     </w:p>
     <w:p>
@@ -619,21 +565,7 @@
         <w:rPr>
           <w:lang w:val="en-US"/>
         </w:rPr>
-        <w:t xml:space="preserve">Explore Outlier detection Library </w:t>
-      </w:r>
-      <w:proofErr w:type="spellStart"/>
-      <w:r>
-        <w:rPr>
-          <w:lang w:val="en-US"/>
-        </w:rPr>
-        <w:t>PyOD</w:t>
-      </w:r>
-      <w:proofErr w:type="spellEnd"/>
-      <w:r>
-        <w:rPr>
-          <w:lang w:val="en-US"/>
-        </w:rPr>
-        <w:t xml:space="preserve"> and try to use in our project (if possible).  </w:t>
+        <w:t xml:space="preserve">Explore Outlier detection Library PyOD and try to use in our project (if possible).  </w:t>
       </w:r>
     </w:p>
     <w:p>
@@ -730,23 +662,8 @@
         <w:rPr>
           <w:lang w:val="en-US"/>
         </w:rPr>
-        <w:t>Columns such as “</w:t>
-      </w:r>
-      <w:proofErr w:type="spellStart"/>
-      <w:r>
-        <w:rPr>
-          <w:lang w:val="en-US"/>
-        </w:rPr>
-        <w:t>dayhours</w:t>
-      </w:r>
-      <w:proofErr w:type="spellEnd"/>
-      <w:r>
-        <w:rPr>
-          <w:lang w:val="en-US"/>
-        </w:rPr>
-        <w:t xml:space="preserve">” need to be converted to timestamps such that data type changes from </w:t>
-      </w:r>
-      <w:proofErr w:type="gramStart"/>
+        <w:t xml:space="preserve">Columns such as “dayhours” need to be converted to timestamps such that data type changes from </w:t>
+      </w:r>
       <w:r>
         <w:rPr>
           <w:lang w:val="en-US"/>
@@ -757,14 +674,7 @@
         <w:rPr>
           <w:lang w:val="en-US"/>
         </w:rPr>
-        <w:t xml:space="preserve"> to</w:t>
-      </w:r>
-      <w:proofErr w:type="gramEnd"/>
-      <w:r>
-        <w:rPr>
-          <w:lang w:val="en-US"/>
-        </w:rPr>
-        <w:t xml:space="preserve"> </w:t>
+        <w:t xml:space="preserve"> to </w:t>
       </w:r>
       <w:r>
         <w:rPr>
@@ -782,21 +692,7 @@
         <w:rPr>
           <w:lang w:val="en-US"/>
         </w:rPr>
-        <w:t xml:space="preserve"> (If we are dropping </w:t>
-      </w:r>
-      <w:proofErr w:type="spellStart"/>
-      <w:r>
-        <w:rPr>
-          <w:lang w:val="en-US"/>
-        </w:rPr>
-        <w:t>dayhours</w:t>
-      </w:r>
-      <w:proofErr w:type="spellEnd"/>
-      <w:r>
-        <w:rPr>
-          <w:lang w:val="en-US"/>
-        </w:rPr>
-        <w:t>, not required)</w:t>
+        <w:t xml:space="preserve"> (If we are dropping dayhours, not required)</w:t>
       </w:r>
     </w:p>
     <w:p>

</xml_diff>